<commit_message>
Eliminazione Logo.jpg e sistemazione del file README
</commit_message>
<xml_diff>
--- a/Relazione/Relazione Sistemi.docx
+++ b/Relazione/Relazione Sistemi.docx
@@ -1,6 +1,6 @@
 
 <file path=word/document.xml><?xml version="1.0" encoding="utf-8"?>
-<w:document xmlns:wpc="http://schemas.microsoft.com/office/word/2010/wordprocessingCanvas" xmlns:cx="http://schemas.microsoft.com/office/drawing/2014/chartex" xmlns:cx1="http://schemas.microsoft.com/office/drawing/2015/9/8/chartex" xmlns:cx2="http://schemas.microsoft.com/office/drawing/2015/10/21/chartex" xmlns:cx3="http://schemas.microsoft.com/office/drawing/2016/5/9/chartex" xmlns:cx4="http://schemas.microsoft.com/office/drawing/2016/5/10/chartex" xmlns:cx5="http://schemas.microsoft.com/office/drawing/2016/5/11/chartex" xmlns:cx6="http://schemas.microsoft.com/office/drawing/2016/5/12/chartex" xmlns:cx7="http://schemas.microsoft.com/office/drawing/2016/5/13/chartex" xmlns:cx8="http://schemas.microsoft.com/office/drawing/2016/5/14/chartex" xmlns:mc="http://schemas.openxmlformats.org/markup-compatibility/2006" xmlns:aink="http://schemas.microsoft.com/office/drawing/2016/ink" xmlns:am3d="http://schemas.microsoft.com/office/drawing/2017/model3d" xmlns:o="urn:schemas-microsoft-com:office:office" xmlns:oel="http://schemas.microsoft.com/office/2019/extlst" xmlns:r="http://schemas.openxmlformats.org/officeDocument/2006/relationships" xmlns:m="http://schemas.openxmlformats.org/officeDocument/2006/math" xmlns:v="urn:schemas-microsoft-com:vml" xmlns:wp14="http://schemas.microsoft.com/office/word/2010/wordprocessingDrawing" xmlns:wp="http://schemas.openxmlformats.org/drawingml/2006/wordprocessingDrawing" xmlns:w10="urn:schemas-microsoft-com:office:word" xmlns:w="http://schemas.openxmlformats.org/wordprocessingml/2006/main" xmlns:w14="http://schemas.microsoft.com/office/word/2010/wordml" xmlns:w15="http://schemas.microsoft.com/office/word/2012/wordml" xmlns:w16cex="http://schemas.microsoft.com/office/word/2018/wordml/cex" xmlns:w16cid="http://schemas.microsoft.com/office/word/2016/wordml/cid" xmlns:w16="http://schemas.microsoft.com/office/word/2018/wordml" xmlns:w16du="http://schemas.microsoft.com/office/word/2023/wordml/word16du" xmlns:w16sdtdh="http://schemas.microsoft.com/office/word/2020/wordml/sdtdatahash" xmlns:w16sdtfl="http://schemas.microsoft.com/office/word/2024/wordml/sdtformatlock" xmlns:w16se="http://schemas.microsoft.com/office/word/2015/wordml/symex" xmlns:wpg="http://schemas.microsoft.com/office/word/2010/wordprocessingGroup" xmlns:wpi="http://schemas.microsoft.com/office/word/2010/wordprocessingInk" xmlns:wne="http://schemas.microsoft.com/office/word/2006/wordml" xmlns:wps="http://schemas.microsoft.com/office/word/2010/wordprocessingShape" mc:Ignorable="w14 w15 w16se w16cid w16 w16cex w16sdtdh w16sdtfl w16du wp14">
+<w:document xmlns:wpc="http://schemas.microsoft.com/office/word/2010/wordprocessingCanvas" xmlns:cx="http://schemas.microsoft.com/office/drawing/2014/chartex" xmlns:cx1="http://schemas.microsoft.com/office/drawing/2015/9/8/chartex" xmlns:cx2="http://schemas.microsoft.com/office/drawing/2015/10/21/chartex" xmlns:cx3="http://schemas.microsoft.com/office/drawing/2016/5/9/chartex" xmlns:cx4="http://schemas.microsoft.com/office/drawing/2016/5/10/chartex" xmlns:cx5="http://schemas.microsoft.com/office/drawing/2016/5/11/chartex" xmlns:cx6="http://schemas.microsoft.com/office/drawing/2016/5/12/chartex" xmlns:cx7="http://schemas.microsoft.com/office/drawing/2016/5/13/chartex" xmlns:cx8="http://schemas.microsoft.com/office/drawing/2016/5/14/chartex" xmlns:mc="http://schemas.openxmlformats.org/markup-compatibility/2006" xmlns:aink="http://schemas.microsoft.com/office/drawing/2016/ink" xmlns:am3d="http://schemas.microsoft.com/office/drawing/2017/model3d" xmlns:o="urn:schemas-microsoft-com:office:office" xmlns:r="http://schemas.openxmlformats.org/officeDocument/2006/relationships" xmlns:m="http://schemas.openxmlformats.org/officeDocument/2006/math" xmlns:v="urn:schemas-microsoft-com:vml" xmlns:wp14="http://schemas.microsoft.com/office/word/2010/wordprocessingDrawing" xmlns:wp="http://schemas.openxmlformats.org/drawingml/2006/wordprocessingDrawing" xmlns:w10="urn:schemas-microsoft-com:office:word" xmlns:w="http://schemas.openxmlformats.org/wordprocessingml/2006/main" xmlns:w14="http://schemas.microsoft.com/office/word/2010/wordml" xmlns:w15="http://schemas.microsoft.com/office/word/2012/wordml" xmlns:w16cex="http://schemas.microsoft.com/office/word/2018/wordml/cex" xmlns:w16cid="http://schemas.microsoft.com/office/word/2016/wordml/cid" xmlns:w16="http://schemas.microsoft.com/office/word/2018/wordml" xmlns:w16sdtdh="http://schemas.microsoft.com/office/word/2020/wordml/sdtdatahash" xmlns:w16se="http://schemas.microsoft.com/office/word/2015/wordml/symex" xmlns:wpg="http://schemas.microsoft.com/office/word/2010/wordprocessingGroup" xmlns:wpi="http://schemas.microsoft.com/office/word/2010/wordprocessingInk" xmlns:wne="http://schemas.microsoft.com/office/word/2006/wordml" xmlns:wps="http://schemas.microsoft.com/office/word/2010/wordprocessingShape" mc:Ignorable="w14 w15 w16se w16cid w16 w16cex w16sdtdh wp14">
   <w:body>
     <w:p>
       <w:pPr>
@@ -13,6 +13,7 @@
       <w:r>
         <w:rPr>
           <w:rFonts w:ascii="Times New Roman"/>
+          <w:noProof/>
           <w:sz w:val="40"/>
         </w:rPr>
         <mc:AlternateContent>
@@ -3164,31 +3165,7 @@
                                   <w:spacing w:val="-2"/>
                                   <w:sz w:val="28"/>
                                 </w:rPr>
-                                <w:t>06</w:t>
-                              </w:r>
-                              <w:r>
-                                <w:rPr>
-                                  <w:color w:val="FFFFFF"/>
-                                  <w:spacing w:val="-2"/>
-                                  <w:sz w:val="28"/>
-                                </w:rPr>
-                                <w:t>/0</w:t>
-                              </w:r>
-                              <w:r>
-                                <w:rPr>
-                                  <w:color w:val="FFFFFF"/>
-                                  <w:spacing w:val="-2"/>
-                                  <w:sz w:val="28"/>
-                                </w:rPr>
-                                <w:t>5</w:t>
-                              </w:r>
-                              <w:r>
-                                <w:rPr>
-                                  <w:color w:val="FFFFFF"/>
-                                  <w:spacing w:val="-2"/>
-                                  <w:sz w:val="28"/>
-                                </w:rPr>
-                                <w:t>/2025</w:t>
+                                <w:t>06/05/2025</w:t>
                               </w:r>
                             </w:p>
                           </w:txbxContent>
@@ -3205,7 +3182,7 @@
           </mc:Choice>
           <mc:Fallback>
             <w:pict>
-              <v:group w14:anchorId="17AA5896" id="Group 1" o:spid="_x0000_s1026" style="position:absolute;margin-left:23.8pt;margin-top:21.05pt;width:195.9pt;height:799.2pt;z-index:-251666432;mso-wrap-distance-left:0;mso-wrap-distance-right:0;mso-position-horizontal-relative:page;mso-position-vertical-relative:page" coordsize="24879,101498" o:gfxdata="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">
+              <v:group w14:anchorId="17AA5896" id="Group 1" o:spid="_x0000_s1026" style="position:absolute;margin-left:23.8pt;margin-top:21.05pt;width:195.9pt;height:799.2pt;z-index:-251666432;mso-wrap-distance-left:0;mso-wrap-distance-right:0;mso-position-horizontal-relative:page;mso-position-vertical-relative:page" coordsize="24879,101498" o:gfxdata="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">
                 <v:shape id="Graphic 2" o:spid="_x0000_s1027" style="position:absolute;width:2209;height:101498;visibility:visible;mso-wrap-style:square;v-text-anchor:top" coordsize="220979,10149840" o:gfxdata="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" path="m220535,l,,,10149840r220535,l220535,xe" fillcolor="#44536a" stroked="f">
                   <v:path arrowok="t"/>
                 </v:shape>
@@ -3394,31 +3371,7 @@
                             <w:spacing w:val="-2"/>
                             <w:sz w:val="28"/>
                           </w:rPr>
-                          <w:t>06</w:t>
-                        </w:r>
-                        <w:r>
-                          <w:rPr>
-                            <w:color w:val="FFFFFF"/>
-                            <w:spacing w:val="-2"/>
-                            <w:sz w:val="28"/>
-                          </w:rPr>
-                          <w:t>/0</w:t>
-                        </w:r>
-                        <w:r>
-                          <w:rPr>
-                            <w:color w:val="FFFFFF"/>
-                            <w:spacing w:val="-2"/>
-                            <w:sz w:val="28"/>
-                          </w:rPr>
-                          <w:t>5</w:t>
-                        </w:r>
-                        <w:r>
-                          <w:rPr>
-                            <w:color w:val="FFFFFF"/>
-                            <w:spacing w:val="-2"/>
-                            <w:sz w:val="28"/>
-                          </w:rPr>
-                          <w:t>/2025</w:t>
+                          <w:t>06/05/2025</w:t>
                         </w:r>
                       </w:p>
                     </w:txbxContent>
@@ -3586,6 +3539,7 @@
       <w:r>
         <w:rPr>
           <w:b/>
+          <w:noProof/>
           <w:sz w:val="20"/>
         </w:rPr>
         <mc:AlternateContent>
@@ -3803,7 +3757,7 @@
           </mc:Choice>
           <mc:Fallback>
             <w:pict>
-              <v:group w14:anchorId="2EF6F16C" id="Group 49" o:spid="_x0000_s1074" style="position:absolute;margin-left:213pt;margin-top:22.55pt;width:322.95pt;height:78.75pt;z-index:-251661312;mso-wrap-distance-left:0;mso-wrap-distance-right:0;mso-position-horizontal-relative:page;mso-height-relative:margin" coordsize="41014,13112" o:gfxdata="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">
+              <v:group w14:anchorId="2EF6F16C" id="Group 49" o:spid="_x0000_s1074" style="position:absolute;margin-left:213pt;margin-top:22.55pt;width:322.95pt;height:78.75pt;z-index:-251661312;mso-wrap-distance-left:0;mso-wrap-distance-right:0;mso-position-horizontal-relative:page;mso-height-relative:margin" coordsize="41014,13112" o:gfxdata="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">
                 <v:shape id="Graphic 50" o:spid="_x0000_s1075" style="position:absolute;left:819;top:3691;width:39389;height:89;visibility:visible;mso-wrap-style:square;v-text-anchor:top" coordsize="3938904,8890" o:gfxdata="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" path="m3938904,l,,,8889r3938904,l3938904,xe" fillcolor="black" stroked="f">
                   <v:path arrowok="t"/>
                 </v:shape>
@@ -3951,6 +3905,7 @@
       </w:pPr>
       <w:r>
         <w:rPr>
+          <w:noProof/>
           <w:sz w:val="20"/>
         </w:rPr>
         <w:lastRenderedPageBreak/>
@@ -4040,7 +3995,7 @@
           </mc:Choice>
           <mc:Fallback>
             <w:pict>
-              <v:shape w14:anchorId="41F331E3" id="Textbox 53" o:spid="_x0000_s1077" type="#_x0000_t202" style="width:481.9pt;height:21.65pt;visibility:visible;mso-wrap-style:square;mso-left-percent:-10001;mso-top-percent:-10001;mso-position-horizontal:absolute;mso-position-horizontal-relative:char;mso-position-vertical:absolute;mso-position-vertical-relative:line;mso-left-percent:-10001;mso-top-percent:-10001;v-text-anchor:top" o:gfxdata="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" fillcolor="#5b9bd4" stroked="f">
+              <v:shape w14:anchorId="41F331E3" id="Textbox 53" o:spid="_x0000_s1077" type="#_x0000_t202" style="width:481.9pt;height:21.65pt;visibility:visible;mso-wrap-style:square;mso-left-percent:-10001;mso-top-percent:-10001;mso-position-horizontal:absolute;mso-position-horizontal-relative:char;mso-position-vertical:absolute;mso-position-vertical-relative:line;mso-left-percent:-10001;mso-top-percent:-10001;v-text-anchor:top" o:gfxdata="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" fillcolor="#5b9bd4" stroked="f">
                 <v:textbox inset="0,0,0,0">
                   <w:txbxContent>
                     <w:p>
@@ -4101,6 +4056,9 @@
         <w:ind w:left="-1"/>
       </w:pPr>
       <w:r>
+        <w:rPr>
+          <w:noProof/>
+        </w:rPr>
         <mc:AlternateContent>
           <mc:Choice Requires="wps">
             <w:drawing>
@@ -4175,7 +4133,7 @@
           </mc:Choice>
           <mc:Fallback>
             <w:pict>
-              <v:shape w14:anchorId="508E9402" id="Graphic 54" o:spid="_x0000_s1026" style="position:absolute;margin-left:55.2pt;margin-top:30pt;width:485pt;height:.7pt;z-index:-251660288;visibility:visible;mso-wrap-style:square;mso-wrap-distance-left:0;mso-wrap-distance-top:0;mso-wrap-distance-right:0;mso-wrap-distance-bottom:0;mso-position-horizontal:absolute;mso-position-horizontal-relative:page;mso-position-vertical:absolute;mso-position-vertical-relative:text;v-text-anchor:top" coordsize="6159500,8890" o:gfxdata="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" path="m6159119,l,,,8890r6159119,l6159119,xe" fillcolor="black" stroked="f">
+              <v:shape w14:anchorId="04E01260" id="Graphic 54" o:spid="_x0000_s1026" style="position:absolute;margin-left:55.2pt;margin-top:30pt;width:485pt;height:.7pt;z-index:-251660288;visibility:visible;mso-wrap-style:square;mso-wrap-distance-left:0;mso-wrap-distance-top:0;mso-wrap-distance-right:0;mso-wrap-distance-bottom:0;mso-position-horizontal:absolute;mso-position-horizontal-relative:page;mso-position-vertical:absolute;mso-position-vertical-relative:text;v-text-anchor:top" coordsize="6159500,8890" o:gfxdata="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" path="m6159119,l,,,8890r6159119,l6159119,xe" fillcolor="black" stroked="f">
                 <v:path arrowok="t"/>
                 <w10:wrap type="topAndBottom" anchorx="page"/>
               </v:shape>
@@ -4278,6 +4236,8 @@
       </w:r>
       <w:r>
         <w:tab/>
+      </w:r>
+      <w:r>
         <w:t>CLASSE</w:t>
       </w:r>
       <w:r>
@@ -4575,7 +4535,13 @@
         <w:rPr>
           <w:sz w:val="24"/>
         </w:rPr>
-        <w:t>coinvolti nell’esperienza:</w:t>
+        <w:t>coinvolti</w:t>
+      </w:r>
+      <w:r>
+        <w:rPr>
+          <w:sz w:val="24"/>
+        </w:rPr>
+        <w:t xml:space="preserve"> nell’esperienza:</w:t>
       </w:r>
       <w:r>
         <w:rPr>
@@ -4611,6 +4577,9 @@
         <w:ind w:left="142"/>
       </w:pPr>
       <w:r>
+        <w:rPr>
+          <w:noProof/>
+        </w:rPr>
         <mc:AlternateContent>
           <mc:Choice Requires="wps">
             <w:drawing>
@@ -4674,7 +4643,7 @@
           </mc:Choice>
           <mc:Fallback>
             <w:pict>
-              <v:shape w14:anchorId="59FC0754" id="Textbox 55" o:spid="_x0000_s1078" type="#_x0000_t202" style="position:absolute;left:0;text-align:left;margin-left:197.25pt;margin-top:-27.2pt;width:80.25pt;height:60pt;z-index:-251664384;visibility:visible;mso-wrap-style:square;mso-wrap-distance-left:0;mso-wrap-distance-top:0;mso-wrap-distance-right:0;mso-wrap-distance-bottom:0;mso-position-horizontal:absolute;mso-position-horizontal-relative:page;mso-position-vertical:absolute;mso-position-vertical-relative:text;v-text-anchor:top" o:gfxdata="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" filled="f" strokecolor="#0d0d0d" strokeweight="1.5pt">
+              <v:shape w14:anchorId="59FC0754" id="Textbox 55" o:spid="_x0000_s1078" type="#_x0000_t202" style="position:absolute;left:0;text-align:left;margin-left:197.25pt;margin-top:-27.2pt;width:80.25pt;height:60pt;z-index:-251664384;visibility:visible;mso-wrap-style:square;mso-wrap-distance-left:0;mso-wrap-distance-top:0;mso-wrap-distance-right:0;mso-wrap-distance-bottom:0;mso-position-horizontal:absolute;mso-position-horizontal-relative:page;mso-position-vertical:absolute;mso-position-vertical-relative:text;v-text-anchor:top" o:gfxdata="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" filled="f" strokecolor="#0d0d0d" strokeweight="1.5pt">
                 <v:path arrowok="t"/>
                 <v:textbox inset="0,0,0,0">
                   <w:txbxContent>
@@ -5104,6 +5073,7 @@
       </w:pPr>
       <w:r>
         <w:rPr>
+          <w:noProof/>
           <w:sz w:val="20"/>
         </w:rPr>
         <w:lastRenderedPageBreak/>
@@ -5193,7 +5163,7 @@
           </mc:Choice>
           <mc:Fallback>
             <w:pict>
-              <v:shape w14:anchorId="2EDBB781" id="Textbox 56" o:spid="_x0000_s1079" type="#_x0000_t202" style="width:481.9pt;height:21.65pt;visibility:visible;mso-wrap-style:square;mso-left-percent:-10001;mso-top-percent:-10001;mso-position-horizontal:absolute;mso-position-horizontal-relative:char;mso-position-vertical:absolute;mso-position-vertical-relative:line;mso-left-percent:-10001;mso-top-percent:-10001;v-text-anchor:top" o:gfxdata="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" fillcolor="#5b9bd4" stroked="f">
+              <v:shape w14:anchorId="2EDBB781" id="Textbox 56" o:spid="_x0000_s1079" type="#_x0000_t202" style="width:481.9pt;height:21.65pt;visibility:visible;mso-wrap-style:square;mso-left-percent:-10001;mso-top-percent:-10001;mso-position-horizontal:absolute;mso-position-horizontal-relative:char;mso-position-vertical:absolute;mso-position-vertical-relative:line;mso-left-percent:-10001;mso-top-percent:-10001;v-text-anchor:top" o:gfxdata="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" fillcolor="#5b9bd4" stroked="f">
                 <v:textbox inset="0,0,0,0">
                   <w:txbxContent>
                     <w:p>
@@ -5309,25 +5279,7 @@
         <w:t xml:space="preserve"> </w:t>
       </w:r>
       <w:r>
-        <w:t xml:space="preserve">Thomas Fanciullacci – scrittura codice del server TCP e UDP, scrittura </w:t>
-      </w:r>
-      <w:r>
-        <w:t>codice</w:t>
-      </w:r>
-      <w:r>
-        <w:t xml:space="preserve"> del client TCP, scrittura </w:t>
-      </w:r>
-      <w:r>
-        <w:t>codice</w:t>
-      </w:r>
-      <w:r>
-        <w:t xml:space="preserve"> del client TCP con GUI, scrittura </w:t>
-      </w:r>
-      <w:r>
-        <w:t>codice</w:t>
-      </w:r>
-      <w:r>
-        <w:t xml:space="preserve"> del client UDP e integrazione dell’uso del terminale sistemando delle problematiche</w:t>
+        <w:t>Thomas Fanciullacci – scrittura codice del server TCP e UDP, scrittura codice del client TCP, scrittura codice del client TCP con GUI, scrittura codice del client UDP e integrazione dell’uso del terminale sistemando delle problematiche</w:t>
       </w:r>
       <w:r>
         <w:t>.</w:t>
@@ -5632,6 +5584,7 @@
       <w:bookmarkEnd w:id="0"/>
       <w:r>
         <w:rPr>
+          <w:noProof/>
           <w:sz w:val="20"/>
         </w:rPr>
         <w:lastRenderedPageBreak/>
@@ -5721,7 +5674,7 @@
           </mc:Choice>
           <mc:Fallback>
             <w:pict>
-              <v:shape w14:anchorId="5104FB6A" id="Textbox 63" o:spid="_x0000_s1080" type="#_x0000_t202" style="width:481.9pt;height:21.65pt;visibility:visible;mso-wrap-style:square;mso-left-percent:-10001;mso-top-percent:-10001;mso-position-horizontal:absolute;mso-position-horizontal-relative:char;mso-position-vertical:absolute;mso-position-vertical-relative:line;mso-left-percent:-10001;mso-top-percent:-10001;v-text-anchor:top" o:gfxdata="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" fillcolor="#5b9bd4" stroked="f">
+              <v:shape w14:anchorId="5104FB6A" id="Textbox 63" o:spid="_x0000_s1080" type="#_x0000_t202" style="width:481.9pt;height:21.65pt;visibility:visible;mso-wrap-style:square;mso-left-percent:-10001;mso-top-percent:-10001;mso-position-horizontal:absolute;mso-position-horizontal-relative:char;mso-position-vertical:absolute;mso-position-vertical-relative:line;mso-left-percent:-10001;mso-top-percent:-10001;v-text-anchor:top" o:gfxdata="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" fillcolor="#5b9bd4" stroked="f">
                 <v:textbox inset="0,0,0,0">
                   <w:txbxContent>
                     <w:p>
@@ -5782,6 +5735,9 @@
         <w:ind w:left="0"/>
       </w:pPr>
       <w:r>
+        <w:rPr>
+          <w:noProof/>
+        </w:rPr>
         <mc:AlternateContent>
           <mc:Choice Requires="wps">
             <w:drawing>
@@ -5856,7 +5812,7 @@
           </mc:Choice>
           <mc:Fallback>
             <w:pict>
-              <v:shape w14:anchorId="1268BB04" id="Graphic 64" o:spid="_x0000_s1026" style="position:absolute;margin-left:55.2pt;margin-top:30pt;width:485pt;height:.7pt;z-index:-251654144;visibility:visible;mso-wrap-style:square;mso-wrap-distance-left:0;mso-wrap-distance-top:0;mso-wrap-distance-right:0;mso-wrap-distance-bottom:0;mso-position-horizontal:absolute;mso-position-horizontal-relative:page;mso-position-vertical:absolute;mso-position-vertical-relative:text;v-text-anchor:top" coordsize="6159500,8890" o:gfxdata="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" path="m6159119,l,,,8890r6159119,l6159119,xe" fillcolor="black" stroked="f">
+              <v:shape w14:anchorId="753244D9" id="Graphic 64" o:spid="_x0000_s1026" style="position:absolute;margin-left:55.2pt;margin-top:30pt;width:485pt;height:.7pt;z-index:-251654144;visibility:visible;mso-wrap-style:square;mso-wrap-distance-left:0;mso-wrap-distance-top:0;mso-wrap-distance-right:0;mso-wrap-distance-bottom:0;mso-position-horizontal:absolute;mso-position-horizontal-relative:page;mso-position-vertical:absolute;mso-position-vertical-relative:text;v-text-anchor:top" coordsize="6159500,8890" o:gfxdata="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" path="m6159119,l,,,8890r6159119,l6159119,xe" fillcolor="black" stroked="f">
                 <v:path arrowok="t"/>
                 <w10:wrap type="topAndBottom" anchorx="page"/>
               </v:shape>
@@ -6199,15 +6155,7 @@
           <w:sz w:val="28"/>
           <w:szCs w:val="28"/>
         </w:rPr>
-        <w:t xml:space="preserve">: </w:t>
-      </w:r>
-      <w:r>
-        <w:rPr>
-          <w:i/>
-          <w:sz w:val="28"/>
-          <w:szCs w:val="28"/>
-        </w:rPr>
-        <w:t xml:space="preserve">implementa l’interfaccia “Runnable”, è possibile farla eseguire come un Thread separato. Si occupa di ascoltare le richieste di accesso ricevute dai Client che usano il protocollo </w:t>
+        <w:t xml:space="preserve">: implementa l’interfaccia “Runnable”, è possibile farla eseguire come un Thread separato. Si occupa di ascoltare le richieste di accesso ricevute dai Client che usano il protocollo </w:t>
       </w:r>
       <w:r>
         <w:rPr>
@@ -6233,25 +6181,7 @@
           <w:szCs w:val="28"/>
           <w:highlight w:val="cyan"/>
         </w:rPr>
-        <w:t>17</w:t>
-      </w:r>
-      <w:r>
-        <w:rPr>
-          <w:i/>
-          <w:sz w:val="28"/>
-          <w:szCs w:val="28"/>
-          <w:highlight w:val="cyan"/>
-        </w:rPr>
-        <w:t>17</w:t>
-      </w:r>
-      <w:r>
-        <w:rPr>
-          <w:i/>
-          <w:sz w:val="28"/>
-          <w:szCs w:val="28"/>
-          <w:highlight w:val="cyan"/>
-        </w:rPr>
-        <w:t>.</w:t>
+        <w:t>1717.</w:t>
       </w:r>
       <w:r>
         <w:rPr>
@@ -6349,7 +6279,25 @@
           <w:sz w:val="28"/>
           <w:szCs w:val="28"/>
         </w:rPr>
-        <w:t xml:space="preserve"> Classe Server (logica principale): all’interno di questa classe sono presenti tutti i metodi necessari per effettuare la ricerca delle informazioni anagrafiche delle scuole. Sono presenti due costruttori, in base ai parametri inseriti la classe potrà definire una connessione TCP o UDP.</w:t>
+        <w:t xml:space="preserve"> </w:t>
+      </w:r>
+      <w:r>
+        <w:rPr>
+          <w:b/>
+          <w:bCs/>
+          <w:i/>
+          <w:sz w:val="28"/>
+          <w:szCs w:val="28"/>
+        </w:rPr>
+        <w:t>Classe Server (logica principale)</w:t>
+      </w:r>
+      <w:r>
+        <w:rPr>
+          <w:i/>
+          <w:sz w:val="28"/>
+          <w:szCs w:val="28"/>
+        </w:rPr>
+        <w:t>: all’interno di questa classe sono presenti tutti i metodi necessari per effettuare la ricerca delle informazioni anagrafiche delle scuole. Sono presenti due costruttori, in base ai parametri inseriti la classe potrà definire una connessione TCP o UDP.</w:t>
       </w:r>
     </w:p>
     <w:p>
@@ -6508,15 +6456,7 @@
           <w:sz w:val="28"/>
           <w:szCs w:val="28"/>
         </w:rPr>
-        <w:t xml:space="preserve">: gestisce i client UDP </w:t>
-      </w:r>
-      <w:r>
-        <w:rPr>
-          <w:i/>
-          <w:sz w:val="28"/>
-          <w:szCs w:val="28"/>
-        </w:rPr>
-        <w:t>con l’output direttamente nel terminale della strumentazione.</w:t>
+        <w:t>: gestisce i client UDP con l’output direttamente nel terminale della strumentazione.</w:t>
       </w:r>
     </w:p>
     <w:p>
@@ -6593,16 +6533,7 @@
           <w:szCs w:val="28"/>
           <w:highlight w:val="cyan"/>
         </w:rPr>
-        <w:t>changeCode</w:t>
-      </w:r>
-      <w:r>
-        <w:rPr>
-          <w:i/>
-          <w:sz w:val="28"/>
-          <w:szCs w:val="28"/>
-          <w:highlight w:val="cyan"/>
-        </w:rPr>
-        <w:t>(str)</w:t>
+        <w:t>changeCode(str)</w:t>
       </w:r>
       <w:r>
         <w:rPr>
@@ -6645,6 +6576,9 @@
         <w:ind w:left="0"/>
       </w:pPr>
       <w:r>
+        <w:rPr>
+          <w:noProof/>
+        </w:rPr>
         <mc:AlternateContent>
           <mc:Choice Requires="wps">
             <w:drawing>
@@ -6719,7 +6653,7 @@
           </mc:Choice>
           <mc:Fallback>
             <w:pict>
-              <v:shape w14:anchorId="791453C5" id="Graphic 64" o:spid="_x0000_s1026" style="position:absolute;margin-left:55.2pt;margin-top:30pt;width:485pt;height:.7pt;z-index:-251646976;visibility:visible;mso-wrap-style:square;mso-wrap-distance-left:0;mso-wrap-distance-top:0;mso-wrap-distance-right:0;mso-wrap-distance-bottom:0;mso-position-horizontal:absolute;mso-position-horizontal-relative:page;mso-position-vertical:absolute;mso-position-vertical-relative:text;v-text-anchor:top" coordsize="6159500,8890" o:gfxdata="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" path="m6159119,l,,,8890r6159119,l6159119,xe" fillcolor="black" stroked="f">
+              <v:shape w14:anchorId="7A2E3665" id="Graphic 64" o:spid="_x0000_s1026" style="position:absolute;margin-left:55.2pt;margin-top:30pt;width:485pt;height:.7pt;z-index:-251646976;visibility:visible;mso-wrap-style:square;mso-wrap-distance-left:0;mso-wrap-distance-top:0;mso-wrap-distance-right:0;mso-wrap-distance-bottom:0;mso-position-horizontal:absolute;mso-position-horizontal-relative:page;mso-position-vertical:absolute;mso-position-vertical-relative:text;v-text-anchor:top" coordsize="6159500,8890" o:gfxdata="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" path="m6159119,l,,,8890r6159119,l6159119,xe" fillcolor="black" stroked="f">
                 <v:path arrowok="t"/>
                 <w10:wrap type="topAndBottom" anchorx="page"/>
               </v:shape>
@@ -6847,18 +6781,38 @@
         </w:rPr>
         <w:t xml:space="preserve">git clone </w:t>
       </w:r>
-      <w:hyperlink r:id="rId12" w:history="1">
-        <w:r>
-          <w:rPr>
-            <w:rStyle w:val="Collegamentoipertestuale"/>
-            <w:i/>
-            <w:sz w:val="28"/>
-            <w:szCs w:val="28"/>
-            <w:lang w:val="en-US"/>
-          </w:rPr>
-          <w:t>https://github.com/Fankyostro17/ProgettoScuoleItaliane.git</w:t>
-        </w:r>
-      </w:hyperlink>
+      <w:r>
+        <w:fldChar w:fldCharType="begin"/>
+      </w:r>
+      <w:r>
+        <w:rPr>
+          <w:lang w:val="en-GB"/>
+        </w:rPr>
+        <w:instrText xml:space="preserve"> HYPERLINK "https://github.com/Fankyostro17/ProgettoScuoleItaliane.git" </w:instrText>
+      </w:r>
+      <w:r>
+        <w:fldChar w:fldCharType="separate"/>
+      </w:r>
+      <w:r>
+        <w:rPr>
+          <w:rStyle w:val="Collegamentoipertestuale"/>
+          <w:i/>
+          <w:sz w:val="28"/>
+          <w:szCs w:val="28"/>
+          <w:lang w:val="en-US"/>
+        </w:rPr>
+        <w:t>https://github.com/Fankyostro17/ProgettoScuoleItaliane.git</w:t>
+      </w:r>
+      <w:r>
+        <w:rPr>
+          <w:rStyle w:val="Collegamentoipertestuale"/>
+          <w:i/>
+          <w:sz w:val="28"/>
+          <w:szCs w:val="28"/>
+          <w:lang w:val="en-US"/>
+        </w:rPr>
+        <w:fldChar w:fldCharType="end"/>
+      </w:r>
     </w:p>
     <w:p>
       <w:pPr>
@@ -6905,7 +6859,25 @@
           <w:sz w:val="28"/>
           <w:szCs w:val="28"/>
         </w:rPr>
-        <w:t xml:space="preserve"> IntelliJ per aprire il progetto</w:t>
+        <w:t xml:space="preserve"> </w:t>
+      </w:r>
+      <w:proofErr w:type="spellStart"/>
+      <w:r>
+        <w:rPr>
+          <w:i/>
+          <w:sz w:val="28"/>
+          <w:szCs w:val="28"/>
+        </w:rPr>
+        <w:t>IntelliJ</w:t>
+      </w:r>
+      <w:proofErr w:type="spellEnd"/>
+      <w:r>
+        <w:rPr>
+          <w:i/>
+          <w:sz w:val="28"/>
+          <w:szCs w:val="28"/>
+        </w:rPr>
+        <w:t xml:space="preserve"> per aprire il progetto</w:t>
       </w:r>
     </w:p>
     <w:p>
@@ -6943,7 +6915,7 @@
           <w:szCs w:val="28"/>
         </w:rPr>
         <w:sectPr>
-          <w:footerReference w:type="default" r:id="rId13"/>
+          <w:footerReference w:type="default" r:id="rId12"/>
           <w:pgSz w:w="11910" w:h="16840"/>
           <w:pgMar w:top="740" w:right="992" w:bottom="1180" w:left="992" w:header="0" w:footer="1000" w:gutter="0"/>
           <w:pgBorders w:offsetFrom="page">
@@ -6974,6 +6946,7 @@
       </w:pPr>
       <w:r>
         <w:rPr>
+          <w:noProof/>
           <w:sz w:val="20"/>
         </w:rPr>
         <w:lastRenderedPageBreak/>
@@ -7063,7 +7036,7 @@
           </mc:Choice>
           <mc:Fallback>
             <w:pict>
-              <v:shape w14:anchorId="2642CD00" id="Textbox 103" o:spid="_x0000_s1081" type="#_x0000_t202" style="width:481.9pt;height:21.65pt;visibility:visible;mso-wrap-style:square;mso-left-percent:-10001;mso-top-percent:-10001;mso-position-horizontal:absolute;mso-position-horizontal-relative:char;mso-position-vertical:absolute;mso-position-vertical-relative:line;mso-left-percent:-10001;mso-top-percent:-10001;v-text-anchor:top" o:gfxdata="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" fillcolor="#5b9bd4" stroked="f">
+              <v:shape w14:anchorId="2642CD00" id="Textbox 103" o:spid="_x0000_s1081" type="#_x0000_t202" style="width:481.9pt;height:21.65pt;visibility:visible;mso-wrap-style:square;mso-left-percent:-10001;mso-top-percent:-10001;mso-position-horizontal:absolute;mso-position-horizontal-relative:char;mso-position-vertical:absolute;mso-position-vertical-relative:line;mso-left-percent:-10001;mso-top-percent:-10001;v-text-anchor:top" o:gfxdata="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" fillcolor="#5b9bd4" stroked="f">
                 <v:textbox inset="0,0,0,0">
                   <w:txbxContent>
                     <w:p>
@@ -7125,6 +7098,9 @@
         <w:jc w:val="left"/>
       </w:pPr>
       <w:r>
+        <w:rPr>
+          <w:noProof/>
+        </w:rPr>
         <mc:AlternateContent>
           <mc:Choice Requires="wps">
             <w:drawing>
@@ -7199,7 +7175,7 @@
           </mc:Choice>
           <mc:Fallback>
             <w:pict>
-              <v:shape w14:anchorId="70045B2D" id="Graphic 104" o:spid="_x0000_s1026" style="position:absolute;margin-left:55.2pt;margin-top:30pt;width:485pt;height:.7pt;z-index:-251651072;visibility:visible;mso-wrap-style:square;mso-wrap-distance-left:0;mso-wrap-distance-top:0;mso-wrap-distance-right:0;mso-wrap-distance-bottom:0;mso-position-horizontal:absolute;mso-position-horizontal-relative:page;mso-position-vertical:absolute;mso-position-vertical-relative:text;v-text-anchor:top" coordsize="6159500,8890" o:gfxdata="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" path="m6159119,l,,,8890r6159119,l6159119,xe" fillcolor="black" stroked="f">
+              <v:shape w14:anchorId="55182C79" id="Graphic 104" o:spid="_x0000_s1026" style="position:absolute;margin-left:55.2pt;margin-top:30pt;width:485pt;height:.7pt;z-index:-251651072;visibility:visible;mso-wrap-style:square;mso-wrap-distance-left:0;mso-wrap-distance-top:0;mso-wrap-distance-right:0;mso-wrap-distance-bottom:0;mso-position-horizontal:absolute;mso-position-horizontal-relative:page;mso-position-vertical:absolute;mso-position-vertical-relative:text;v-text-anchor:top" coordsize="6159500,8890" o:gfxdata="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" path="m6159119,l,,,8890r6159119,l6159119,xe" fillcolor="black" stroked="f">
                 <v:path arrowok="t"/>
                 <w10:wrap type="topAndBottom" anchorx="page"/>
               </v:shape>
@@ -7370,22 +7346,7 @@
               <w:jc w:val="center"/>
             </w:pPr>
             <w:r>
-              <w:t>Prende le informazioni di un</w:t>
-            </w:r>
-            <w:r>
-              <w:t>a</w:t>
-            </w:r>
-            <w:r>
-              <w:t xml:space="preserve"> rispettiv</w:t>
-            </w:r>
-            <w:r>
-              <w:t>a</w:t>
-            </w:r>
-            <w:r>
-              <w:t xml:space="preserve"> </w:t>
-            </w:r>
-            <w:r>
-              <w:t>provincia</w:t>
+              <w:t>Prende le informazioni di una rispettiva provincia</w:t>
             </w:r>
           </w:p>
         </w:tc>
@@ -7419,22 +7380,7 @@
               <w:jc w:val="center"/>
             </w:pPr>
             <w:r>
-              <w:t>Prende le informazioni di un</w:t>
-            </w:r>
-            <w:r>
-              <w:t>a</w:t>
-            </w:r>
-            <w:r>
-              <w:t xml:space="preserve"> rispettiv</w:t>
-            </w:r>
-            <w:r>
-              <w:t>a</w:t>
-            </w:r>
-            <w:r>
-              <w:t xml:space="preserve"> </w:t>
-            </w:r>
-            <w:r>
-              <w:t>regione</w:t>
+              <w:t>Prende le informazioni di una rispettiva regione</w:t>
             </w:r>
           </w:p>
         </w:tc>
@@ -7468,10 +7414,7 @@
               <w:jc w:val="center"/>
             </w:pPr>
             <w:r>
-              <w:t xml:space="preserve">Prende le informazioni di un rispettivo </w:t>
-            </w:r>
-            <w:r>
-              <w:t>codice</w:t>
+              <w:t>Prende le informazioni di un rispettivo codice</w:t>
             </w:r>
           </w:p>
         </w:tc>
@@ -7505,10 +7448,7 @@
               <w:jc w:val="center"/>
             </w:pPr>
             <w:r>
-              <w:t xml:space="preserve">Prende le informazioni di un rispettivo </w:t>
-            </w:r>
-            <w:r>
-              <w:t>istituto</w:t>
+              <w:t>Prende le informazioni di un rispettivo istituto</w:t>
             </w:r>
           </w:p>
         </w:tc>
@@ -7542,22 +7482,7 @@
               <w:jc w:val="center"/>
             </w:pPr>
             <w:r>
-              <w:t>Prende le informazioni di un</w:t>
-            </w:r>
-            <w:r>
-              <w:t>a</w:t>
-            </w:r>
-            <w:r>
-              <w:t xml:space="preserve"> rispettiv</w:t>
-            </w:r>
-            <w:r>
-              <w:t>a</w:t>
-            </w:r>
-            <w:r>
-              <w:t xml:space="preserve"> </w:t>
-            </w:r>
-            <w:r>
-              <w:t>tipologia di istituti</w:t>
+              <w:t>Prende le informazioni di una rispettiva tipologia di istituti</w:t>
             </w:r>
           </w:p>
         </w:tc>
@@ -7591,10 +7516,7 @@
               <w:jc w:val="center"/>
             </w:pPr>
             <w:r>
-              <w:t xml:space="preserve">Prende le informazioni di un rispettivo </w:t>
-            </w:r>
-            <w:r>
-              <w:t>indirizzo</w:t>
+              <w:t>Prende le informazioni di un rispettivo indirizzo</w:t>
             </w:r>
           </w:p>
         </w:tc>
@@ -7628,10 +7550,7 @@
               <w:jc w:val="center"/>
             </w:pPr>
             <w:r>
-              <w:t xml:space="preserve">Prende le informazioni di un rispettivo </w:t>
-            </w:r>
-            <w:r>
-              <w:t>codice postale</w:t>
+              <w:t>Prende le informazioni di un rispettivo codice postale</w:t>
             </w:r>
           </w:p>
         </w:tc>
@@ -7665,10 +7584,7 @@
               <w:jc w:val="center"/>
             </w:pPr>
             <w:r>
-              <w:t>Prende le informazioni di un rispettivo</w:t>
-            </w:r>
-            <w:r>
-              <w:t xml:space="preserve"> numero di telefono</w:t>
+              <w:t>Prende le informazioni di un rispettivo numero di telefono</w:t>
             </w:r>
           </w:p>
         </w:tc>
@@ -7702,10 +7618,7 @@
               <w:jc w:val="center"/>
             </w:pPr>
             <w:r>
-              <w:t xml:space="preserve">Prende le informazioni di un rispettivo </w:t>
-            </w:r>
-            <w:r>
-              <w:t>FAX</w:t>
+              <w:t>Prende le informazioni di un rispettivo FAX</w:t>
             </w:r>
           </w:p>
         </w:tc>
@@ -7739,22 +7652,7 @@
               <w:jc w:val="center"/>
             </w:pPr>
             <w:r>
-              <w:t>Prende le informazioni di un</w:t>
-            </w:r>
-            <w:r>
-              <w:t>a</w:t>
-            </w:r>
-            <w:r>
-              <w:t xml:space="preserve"> rispettiv</w:t>
-            </w:r>
-            <w:r>
-              <w:t>a</w:t>
-            </w:r>
-            <w:r>
-              <w:t xml:space="preserve"> </w:t>
-            </w:r>
-            <w:r>
-              <w:t>email</w:t>
+              <w:t>Prende le informazioni di una rispettiva email</w:t>
             </w:r>
           </w:p>
         </w:tc>
@@ -7791,10 +7689,7 @@
               <w:jc w:val="center"/>
             </w:pPr>
             <w:r>
-              <w:t xml:space="preserve">Prende le informazioni di un rispettivo </w:t>
-            </w:r>
-            <w:r>
-              <w:t>email PEC</w:t>
+              <w:t>Prende le informazioni di un rispettivo email PEC</w:t>
             </w:r>
           </w:p>
         </w:tc>
@@ -7828,10 +7723,7 @@
               <w:jc w:val="center"/>
             </w:pPr>
             <w:r>
-              <w:t xml:space="preserve">Prende le informazioni di un rispettivo </w:t>
-            </w:r>
-            <w:r>
-              <w:t>sito web</w:t>
+              <w:t>Prende le informazioni di un rispettivo sito web</w:t>
             </w:r>
           </w:p>
         </w:tc>
@@ -7865,16 +7757,7 @@
               <w:jc w:val="center"/>
             </w:pPr>
             <w:r>
-              <w:t>Prende le informazioni di un</w:t>
-            </w:r>
-            <w:r>
-              <w:t>a</w:t>
-            </w:r>
-            <w:r>
-              <w:t xml:space="preserve"> rispettiv</w:t>
-            </w:r>
-            <w:r>
-              <w:t>a direzione</w:t>
+              <w:t>Prende le informazioni di una rispettiva direzione</w:t>
             </w:r>
           </w:p>
         </w:tc>
@@ -7908,10 +7791,7 @@
               <w:jc w:val="center"/>
             </w:pPr>
             <w:r>
-              <w:t xml:space="preserve">Prende </w:t>
-            </w:r>
-            <w:r>
-              <w:t>tutte le scuole statali</w:t>
+              <w:t>Prende tutte le scuole statali</w:t>
             </w:r>
           </w:p>
         </w:tc>
@@ -7945,10 +7825,7 @@
               <w:jc w:val="center"/>
             </w:pPr>
             <w:r>
-              <w:t xml:space="preserve">Prende tutte le scuole </w:t>
-            </w:r>
-            <w:r>
-              <w:t>paritarie</w:t>
+              <w:t>Prende tutte le scuole paritarie</w:t>
             </w:r>
           </w:p>
         </w:tc>
@@ -8003,6 +7880,9 @@
         <w:jc w:val="left"/>
       </w:pPr>
       <w:r>
+        <w:rPr>
+          <w:noProof/>
+        </w:rPr>
         <mc:AlternateContent>
           <mc:Choice Requires="wps">
             <w:drawing>
@@ -8077,7 +7957,7 @@
           </mc:Choice>
           <mc:Fallback>
             <w:pict>
-              <v:shape w14:anchorId="3C872CF3" id="Graphic 125" o:spid="_x0000_s1026" style="position:absolute;margin-left:55.2pt;margin-top:24.85pt;width:485pt;height:.7pt;z-index:-251649024;visibility:visible;mso-wrap-style:square;mso-wrap-distance-left:0;mso-wrap-distance-top:0;mso-wrap-distance-right:0;mso-wrap-distance-bottom:0;mso-position-horizontal:absolute;mso-position-horizontal-relative:page;mso-position-vertical:absolute;mso-position-vertical-relative:text;v-text-anchor:top" coordsize="6159500,8890" o:gfxdata="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" path="m6159119,l,,,8890r6159119,l6159119,xe" fillcolor="black" stroked="f">
+              <v:shape w14:anchorId="08055A9F" id="Graphic 125" o:spid="_x0000_s1026" style="position:absolute;margin-left:55.2pt;margin-top:24.85pt;width:485pt;height:.7pt;z-index:-251649024;visibility:visible;mso-wrap-style:square;mso-wrap-distance-left:0;mso-wrap-distance-top:0;mso-wrap-distance-right:0;mso-wrap-distance-bottom:0;mso-position-horizontal:absolute;mso-position-horizontal-relative:page;mso-position-vertical:absolute;mso-position-vertical-relative:text;v-text-anchor:top" coordsize="6159500,8890" o:gfxdata="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" path="m6159119,l,,,8890r6159119,l6159119,xe" fillcolor="black" stroked="f">
                 <v:path arrowok="t"/>
                 <w10:wrap type="topAndBottom" anchorx="page"/>
               </v:shape>
@@ -8338,7 +8218,7 @@
 </file>
 
 <file path=word/endnotes.xml><?xml version="1.0" encoding="utf-8"?>
-<w:endnotes xmlns:wpc="http://schemas.microsoft.com/office/word/2010/wordprocessingCanvas" xmlns:cx="http://schemas.microsoft.com/office/drawing/2014/chartex" xmlns:cx1="http://schemas.microsoft.com/office/drawing/2015/9/8/chartex" xmlns:cx2="http://schemas.microsoft.com/office/drawing/2015/10/21/chartex" xmlns:cx3="http://schemas.microsoft.com/office/drawing/2016/5/9/chartex" xmlns:cx4="http://schemas.microsoft.com/office/drawing/2016/5/10/chartex" xmlns:cx5="http://schemas.microsoft.com/office/drawing/2016/5/11/chartex" xmlns:cx6="http://schemas.microsoft.com/office/drawing/2016/5/12/chartex" xmlns:cx7="http://schemas.microsoft.com/office/drawing/2016/5/13/chartex" xmlns:cx8="http://schemas.microsoft.com/office/drawing/2016/5/14/chartex" xmlns:mc="http://schemas.openxmlformats.org/markup-compatibility/2006" xmlns:aink="http://schemas.microsoft.com/office/drawing/2016/ink" xmlns:am3d="http://schemas.microsoft.com/office/drawing/2017/model3d" xmlns:o="urn:schemas-microsoft-com:office:office" xmlns:oel="http://schemas.microsoft.com/office/2019/extlst" xmlns:r="http://schemas.openxmlformats.org/officeDocument/2006/relationships" xmlns:m="http://schemas.openxmlformats.org/officeDocument/2006/math" xmlns:v="urn:schemas-microsoft-com:vml" xmlns:wp14="http://schemas.microsoft.com/office/word/2010/wordprocessingDrawing" xmlns:wp="http://schemas.openxmlformats.org/drawingml/2006/wordprocessingDrawing" xmlns:w10="urn:schemas-microsoft-com:office:word" xmlns:w="http://schemas.openxmlformats.org/wordprocessingml/2006/main" xmlns:w14="http://schemas.microsoft.com/office/word/2010/wordml" xmlns:w15="http://schemas.microsoft.com/office/word/2012/wordml" xmlns:w16cex="http://schemas.microsoft.com/office/word/2018/wordml/cex" xmlns:w16cid="http://schemas.microsoft.com/office/word/2016/wordml/cid" xmlns:w16="http://schemas.microsoft.com/office/word/2018/wordml" xmlns:w16du="http://schemas.microsoft.com/office/word/2023/wordml/word16du" xmlns:w16sdtdh="http://schemas.microsoft.com/office/word/2020/wordml/sdtdatahash" xmlns:w16sdtfl="http://schemas.microsoft.com/office/word/2024/wordml/sdtformatlock" xmlns:w16se="http://schemas.microsoft.com/office/word/2015/wordml/symex" xmlns:wpg="http://schemas.microsoft.com/office/word/2010/wordprocessingGroup" xmlns:wpi="http://schemas.microsoft.com/office/word/2010/wordprocessingInk" xmlns:wne="http://schemas.microsoft.com/office/word/2006/wordml" xmlns:wps="http://schemas.microsoft.com/office/word/2010/wordprocessingShape" mc:Ignorable="w14 w15 w16se w16cid w16 w16cex w16sdtdh w16sdtfl w16du wp14">
+<w:endnotes xmlns:wpc="http://schemas.microsoft.com/office/word/2010/wordprocessingCanvas" xmlns:cx="http://schemas.microsoft.com/office/drawing/2014/chartex" xmlns:cx1="http://schemas.microsoft.com/office/drawing/2015/9/8/chartex" xmlns:cx2="http://schemas.microsoft.com/office/drawing/2015/10/21/chartex" xmlns:cx3="http://schemas.microsoft.com/office/drawing/2016/5/9/chartex" xmlns:cx4="http://schemas.microsoft.com/office/drawing/2016/5/10/chartex" xmlns:cx5="http://schemas.microsoft.com/office/drawing/2016/5/11/chartex" xmlns:cx6="http://schemas.microsoft.com/office/drawing/2016/5/12/chartex" xmlns:cx7="http://schemas.microsoft.com/office/drawing/2016/5/13/chartex" xmlns:cx8="http://schemas.microsoft.com/office/drawing/2016/5/14/chartex" xmlns:mc="http://schemas.openxmlformats.org/markup-compatibility/2006" xmlns:aink="http://schemas.microsoft.com/office/drawing/2016/ink" xmlns:am3d="http://schemas.microsoft.com/office/drawing/2017/model3d" xmlns:o="urn:schemas-microsoft-com:office:office" xmlns:r="http://schemas.openxmlformats.org/officeDocument/2006/relationships" xmlns:m="http://schemas.openxmlformats.org/officeDocument/2006/math" xmlns:v="urn:schemas-microsoft-com:vml" xmlns:wp14="http://schemas.microsoft.com/office/word/2010/wordprocessingDrawing" xmlns:wp="http://schemas.openxmlformats.org/drawingml/2006/wordprocessingDrawing" xmlns:w10="urn:schemas-microsoft-com:office:word" xmlns:w="http://schemas.openxmlformats.org/wordprocessingml/2006/main" xmlns:w14="http://schemas.microsoft.com/office/word/2010/wordml" xmlns:w15="http://schemas.microsoft.com/office/word/2012/wordml" xmlns:w16cex="http://schemas.microsoft.com/office/word/2018/wordml/cex" xmlns:w16cid="http://schemas.microsoft.com/office/word/2016/wordml/cid" xmlns:w16="http://schemas.microsoft.com/office/word/2018/wordml" xmlns:w16sdtdh="http://schemas.microsoft.com/office/word/2020/wordml/sdtdatahash" xmlns:w16se="http://schemas.microsoft.com/office/word/2015/wordml/symex" xmlns:wpg="http://schemas.microsoft.com/office/word/2010/wordprocessingGroup" xmlns:wpi="http://schemas.microsoft.com/office/word/2010/wordprocessingInk" xmlns:wne="http://schemas.microsoft.com/office/word/2006/wordml" xmlns:wps="http://schemas.microsoft.com/office/word/2010/wordprocessingShape" mc:Ignorable="w14 w15 w16se w16cid w16 w16cex w16sdtdh wp14">
   <w:endnote w:type="separator" w:id="-1">
     <w:p>
       <w:r>
@@ -8357,7 +8237,7 @@
 </file>
 
 <file path=word/footer1.xml><?xml version="1.0" encoding="utf-8"?>
-<w:ftr xmlns:wpc="http://schemas.microsoft.com/office/word/2010/wordprocessingCanvas" xmlns:cx="http://schemas.microsoft.com/office/drawing/2014/chartex" xmlns:cx1="http://schemas.microsoft.com/office/drawing/2015/9/8/chartex" xmlns:cx2="http://schemas.microsoft.com/office/drawing/2015/10/21/chartex" xmlns:cx3="http://schemas.microsoft.com/office/drawing/2016/5/9/chartex" xmlns:cx4="http://schemas.microsoft.com/office/drawing/2016/5/10/chartex" xmlns:cx5="http://schemas.microsoft.com/office/drawing/2016/5/11/chartex" xmlns:cx6="http://schemas.microsoft.com/office/drawing/2016/5/12/chartex" xmlns:cx7="http://schemas.microsoft.com/office/drawing/2016/5/13/chartex" xmlns:cx8="http://schemas.microsoft.com/office/drawing/2016/5/14/chartex" xmlns:mc="http://schemas.openxmlformats.org/markup-compatibility/2006" xmlns:aink="http://schemas.microsoft.com/office/drawing/2016/ink" xmlns:am3d="http://schemas.microsoft.com/office/drawing/2017/model3d" xmlns:o="urn:schemas-microsoft-com:office:office" xmlns:oel="http://schemas.microsoft.com/office/2019/extlst" xmlns:r="http://schemas.openxmlformats.org/officeDocument/2006/relationships" xmlns:m="http://schemas.openxmlformats.org/officeDocument/2006/math" xmlns:v="urn:schemas-microsoft-com:vml" xmlns:wp14="http://schemas.microsoft.com/office/word/2010/wordprocessingDrawing" xmlns:wp="http://schemas.openxmlformats.org/drawingml/2006/wordprocessingDrawing" xmlns:w10="urn:schemas-microsoft-com:office:word" xmlns:w="http://schemas.openxmlformats.org/wordprocessingml/2006/main" xmlns:w14="http://schemas.microsoft.com/office/word/2010/wordml" xmlns:w15="http://schemas.microsoft.com/office/word/2012/wordml" xmlns:w16cex="http://schemas.microsoft.com/office/word/2018/wordml/cex" xmlns:w16cid="http://schemas.microsoft.com/office/word/2016/wordml/cid" xmlns:w16="http://schemas.microsoft.com/office/word/2018/wordml" xmlns:w16du="http://schemas.microsoft.com/office/word/2023/wordml/word16du" xmlns:w16sdtdh="http://schemas.microsoft.com/office/word/2020/wordml/sdtdatahash" xmlns:w16sdtfl="http://schemas.microsoft.com/office/word/2024/wordml/sdtformatlock" xmlns:w16se="http://schemas.microsoft.com/office/word/2015/wordml/symex" xmlns:wpg="http://schemas.microsoft.com/office/word/2010/wordprocessingGroup" xmlns:wpi="http://schemas.microsoft.com/office/word/2010/wordprocessingInk" xmlns:wne="http://schemas.microsoft.com/office/word/2006/wordml" xmlns:wps="http://schemas.microsoft.com/office/word/2010/wordprocessingShape" mc:Ignorable="w14 w15 w16se w16cid w16 w16cex w16sdtdh w16sdtfl w16du wp14">
+<w:ftr xmlns:wpc="http://schemas.microsoft.com/office/word/2010/wordprocessingCanvas" xmlns:cx="http://schemas.microsoft.com/office/drawing/2014/chartex" xmlns:cx1="http://schemas.microsoft.com/office/drawing/2015/9/8/chartex" xmlns:cx2="http://schemas.microsoft.com/office/drawing/2015/10/21/chartex" xmlns:cx3="http://schemas.microsoft.com/office/drawing/2016/5/9/chartex" xmlns:cx4="http://schemas.microsoft.com/office/drawing/2016/5/10/chartex" xmlns:cx5="http://schemas.microsoft.com/office/drawing/2016/5/11/chartex" xmlns:cx6="http://schemas.microsoft.com/office/drawing/2016/5/12/chartex" xmlns:cx7="http://schemas.microsoft.com/office/drawing/2016/5/13/chartex" xmlns:cx8="http://schemas.microsoft.com/office/drawing/2016/5/14/chartex" xmlns:mc="http://schemas.openxmlformats.org/markup-compatibility/2006" xmlns:aink="http://schemas.microsoft.com/office/drawing/2016/ink" xmlns:am3d="http://schemas.microsoft.com/office/drawing/2017/model3d" xmlns:o="urn:schemas-microsoft-com:office:office" xmlns:r="http://schemas.openxmlformats.org/officeDocument/2006/relationships" xmlns:m="http://schemas.openxmlformats.org/officeDocument/2006/math" xmlns:v="urn:schemas-microsoft-com:vml" xmlns:wp14="http://schemas.microsoft.com/office/word/2010/wordprocessingDrawing" xmlns:wp="http://schemas.openxmlformats.org/drawingml/2006/wordprocessingDrawing" xmlns:w10="urn:schemas-microsoft-com:office:word" xmlns:w="http://schemas.openxmlformats.org/wordprocessingml/2006/main" xmlns:w14="http://schemas.microsoft.com/office/word/2010/wordml" xmlns:w15="http://schemas.microsoft.com/office/word/2012/wordml" xmlns:w16cex="http://schemas.microsoft.com/office/word/2018/wordml/cex" xmlns:w16cid="http://schemas.microsoft.com/office/word/2016/wordml/cid" xmlns:w16="http://schemas.microsoft.com/office/word/2018/wordml" xmlns:w16sdtdh="http://schemas.microsoft.com/office/word/2020/wordml/sdtdatahash" xmlns:w16se="http://schemas.microsoft.com/office/word/2015/wordml/symex" xmlns:wpg="http://schemas.microsoft.com/office/word/2010/wordprocessingGroup" xmlns:wpi="http://schemas.microsoft.com/office/word/2010/wordprocessingInk" xmlns:wne="http://schemas.microsoft.com/office/word/2006/wordml" xmlns:wps="http://schemas.microsoft.com/office/word/2010/wordprocessingShape" mc:Ignorable="w14 w15 w16se w16cid w16 w16cex w16sdtdh wp14">
   <w:p>
     <w:pPr>
       <w:pStyle w:val="Corpotesto"/>
@@ -8368,6 +8248,7 @@
     </w:pPr>
     <w:r>
       <w:rPr>
+        <w:noProof/>
         <w:sz w:val="20"/>
       </w:rPr>
       <mc:AlternateContent>
@@ -8458,7 +8339,7 @@
               <v:stroke joinstyle="miter"/>
               <v:path gradientshapeok="t" o:connecttype="rect"/>
             </v:shapetype>
-            <v:shape id="Textbox 52" o:spid="_x0000_s1082" type="#_x0000_t202" style="position:absolute;margin-left:291.85pt;margin-top:780.95pt;width:12.6pt;height:13pt;z-index:-251690496;visibility:visible;mso-wrap-style:square;mso-wrap-distance-left:0;mso-wrap-distance-top:0;mso-wrap-distance-right:0;mso-wrap-distance-bottom:0;mso-position-horizontal:absolute;mso-position-horizontal-relative:page;mso-position-vertical:absolute;mso-position-vertical-relative:page;v-text-anchor:top" o:gfxdata="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" filled="f" stroked="f">
+            <v:shape id="Textbox 52" o:spid="_x0000_s1082" type="#_x0000_t202" style="position:absolute;margin-left:291.85pt;margin-top:780.95pt;width:12.6pt;height:13pt;z-index:-251690496;visibility:visible;mso-wrap-style:square;mso-wrap-distance-left:0;mso-wrap-distance-top:0;mso-wrap-distance-right:0;mso-wrap-distance-bottom:0;mso-position-horizontal:absolute;mso-position-horizontal-relative:page;mso-position-vertical:absolute;mso-position-vertical-relative:page;v-text-anchor:top" o:gfxdata="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" filled="f" stroked="f">
               <v:textbox inset="0,0,0,0">
                 <w:txbxContent>
                   <w:p>
@@ -8510,7 +8391,7 @@
 </file>
 
 <file path=word/footer2.xml><?xml version="1.0" encoding="utf-8"?>
-<w:ftr xmlns:wpc="http://schemas.microsoft.com/office/word/2010/wordprocessingCanvas" xmlns:cx="http://schemas.microsoft.com/office/drawing/2014/chartex" xmlns:cx1="http://schemas.microsoft.com/office/drawing/2015/9/8/chartex" xmlns:cx2="http://schemas.microsoft.com/office/drawing/2015/10/21/chartex" xmlns:cx3="http://schemas.microsoft.com/office/drawing/2016/5/9/chartex" xmlns:cx4="http://schemas.microsoft.com/office/drawing/2016/5/10/chartex" xmlns:cx5="http://schemas.microsoft.com/office/drawing/2016/5/11/chartex" xmlns:cx6="http://schemas.microsoft.com/office/drawing/2016/5/12/chartex" xmlns:cx7="http://schemas.microsoft.com/office/drawing/2016/5/13/chartex" xmlns:cx8="http://schemas.microsoft.com/office/drawing/2016/5/14/chartex" xmlns:mc="http://schemas.openxmlformats.org/markup-compatibility/2006" xmlns:aink="http://schemas.microsoft.com/office/drawing/2016/ink" xmlns:am3d="http://schemas.microsoft.com/office/drawing/2017/model3d" xmlns:o="urn:schemas-microsoft-com:office:office" xmlns:oel="http://schemas.microsoft.com/office/2019/extlst" xmlns:r="http://schemas.openxmlformats.org/officeDocument/2006/relationships" xmlns:m="http://schemas.openxmlformats.org/officeDocument/2006/math" xmlns:v="urn:schemas-microsoft-com:vml" xmlns:wp14="http://schemas.microsoft.com/office/word/2010/wordprocessingDrawing" xmlns:wp="http://schemas.openxmlformats.org/drawingml/2006/wordprocessingDrawing" xmlns:w10="urn:schemas-microsoft-com:office:word" xmlns:w="http://schemas.openxmlformats.org/wordprocessingml/2006/main" xmlns:w14="http://schemas.microsoft.com/office/word/2010/wordml" xmlns:w15="http://schemas.microsoft.com/office/word/2012/wordml" xmlns:w16cex="http://schemas.microsoft.com/office/word/2018/wordml/cex" xmlns:w16cid="http://schemas.microsoft.com/office/word/2016/wordml/cid" xmlns:w16="http://schemas.microsoft.com/office/word/2018/wordml" xmlns:w16du="http://schemas.microsoft.com/office/word/2023/wordml/word16du" xmlns:w16sdtdh="http://schemas.microsoft.com/office/word/2020/wordml/sdtdatahash" xmlns:w16sdtfl="http://schemas.microsoft.com/office/word/2024/wordml/sdtformatlock" xmlns:w16se="http://schemas.microsoft.com/office/word/2015/wordml/symex" xmlns:wpg="http://schemas.microsoft.com/office/word/2010/wordprocessingGroup" xmlns:wpi="http://schemas.microsoft.com/office/word/2010/wordprocessingInk" xmlns:wne="http://schemas.microsoft.com/office/word/2006/wordml" xmlns:wps="http://schemas.microsoft.com/office/word/2010/wordprocessingShape" mc:Ignorable="w14 w15 w16se w16cid w16 w16cex w16sdtdh w16sdtfl w16du wp14">
+<w:ftr xmlns:wpc="http://schemas.microsoft.com/office/word/2010/wordprocessingCanvas" xmlns:cx="http://schemas.microsoft.com/office/drawing/2014/chartex" xmlns:cx1="http://schemas.microsoft.com/office/drawing/2015/9/8/chartex" xmlns:cx2="http://schemas.microsoft.com/office/drawing/2015/10/21/chartex" xmlns:cx3="http://schemas.microsoft.com/office/drawing/2016/5/9/chartex" xmlns:cx4="http://schemas.microsoft.com/office/drawing/2016/5/10/chartex" xmlns:cx5="http://schemas.microsoft.com/office/drawing/2016/5/11/chartex" xmlns:cx6="http://schemas.microsoft.com/office/drawing/2016/5/12/chartex" xmlns:cx7="http://schemas.microsoft.com/office/drawing/2016/5/13/chartex" xmlns:cx8="http://schemas.microsoft.com/office/drawing/2016/5/14/chartex" xmlns:mc="http://schemas.openxmlformats.org/markup-compatibility/2006" xmlns:aink="http://schemas.microsoft.com/office/drawing/2016/ink" xmlns:am3d="http://schemas.microsoft.com/office/drawing/2017/model3d" xmlns:o="urn:schemas-microsoft-com:office:office" xmlns:r="http://schemas.openxmlformats.org/officeDocument/2006/relationships" xmlns:m="http://schemas.openxmlformats.org/officeDocument/2006/math" xmlns:v="urn:schemas-microsoft-com:vml" xmlns:wp14="http://schemas.microsoft.com/office/word/2010/wordprocessingDrawing" xmlns:wp="http://schemas.openxmlformats.org/drawingml/2006/wordprocessingDrawing" xmlns:w10="urn:schemas-microsoft-com:office:word" xmlns:w="http://schemas.openxmlformats.org/wordprocessingml/2006/main" xmlns:w14="http://schemas.microsoft.com/office/word/2010/wordml" xmlns:w15="http://schemas.microsoft.com/office/word/2012/wordml" xmlns:w16cex="http://schemas.microsoft.com/office/word/2018/wordml/cex" xmlns:w16cid="http://schemas.microsoft.com/office/word/2016/wordml/cid" xmlns:w16="http://schemas.microsoft.com/office/word/2018/wordml" xmlns:w16sdtdh="http://schemas.microsoft.com/office/word/2020/wordml/sdtdatahash" xmlns:w16se="http://schemas.microsoft.com/office/word/2015/wordml/symex" xmlns:wpg="http://schemas.microsoft.com/office/word/2010/wordprocessingGroup" xmlns:wpi="http://schemas.microsoft.com/office/word/2010/wordprocessingInk" xmlns:wne="http://schemas.microsoft.com/office/word/2006/wordml" xmlns:wps="http://schemas.microsoft.com/office/word/2010/wordprocessingShape" mc:Ignorable="w14 w15 w16se w16cid w16 w16cex w16sdtdh wp14">
   <w:p>
     <w:pPr>
       <w:pStyle w:val="Corpotesto"/>
@@ -8521,6 +8402,7 @@
     </w:pPr>
     <w:r>
       <w:rPr>
+        <w:noProof/>
         <w:sz w:val="20"/>
       </w:rPr>
       <mc:AlternateContent>
@@ -8611,7 +8493,7 @@
               <v:stroke joinstyle="miter"/>
               <v:path gradientshapeok="t" o:connecttype="rect"/>
             </v:shapetype>
-            <v:shape id="Textbox 62" o:spid="_x0000_s1083" type="#_x0000_t202" style="position:absolute;margin-left:291.85pt;margin-top:780.95pt;width:12.6pt;height:13pt;z-index:-251631104;visibility:visible;mso-wrap-style:square;mso-wrap-distance-left:0;mso-wrap-distance-top:0;mso-wrap-distance-right:0;mso-wrap-distance-bottom:0;mso-position-horizontal:absolute;mso-position-horizontal-relative:page;mso-position-vertical:absolute;mso-position-vertical-relative:page;v-text-anchor:top" o:gfxdata="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" filled="f" stroked="f">
+            <v:shape id="Textbox 62" o:spid="_x0000_s1083" type="#_x0000_t202" style="position:absolute;margin-left:291.85pt;margin-top:780.95pt;width:12.6pt;height:13pt;z-index:-251631104;visibility:visible;mso-wrap-style:square;mso-wrap-distance-left:0;mso-wrap-distance-top:0;mso-wrap-distance-right:0;mso-wrap-distance-bottom:0;mso-position-horizontal:absolute;mso-position-horizontal-relative:page;mso-position-vertical:absolute;mso-position-vertical-relative:page;v-text-anchor:top" o:gfxdata="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" filled="f" stroked="f">
               <v:textbox inset="0,0,0,0">
                 <w:txbxContent>
                   <w:p>
@@ -8663,7 +8545,7 @@
 </file>
 
 <file path=word/footnotes.xml><?xml version="1.0" encoding="utf-8"?>
-<w:footnotes xmlns:wpc="http://schemas.microsoft.com/office/word/2010/wordprocessingCanvas" xmlns:cx="http://schemas.microsoft.com/office/drawing/2014/chartex" xmlns:cx1="http://schemas.microsoft.com/office/drawing/2015/9/8/chartex" xmlns:cx2="http://schemas.microsoft.com/office/drawing/2015/10/21/chartex" xmlns:cx3="http://schemas.microsoft.com/office/drawing/2016/5/9/chartex" xmlns:cx4="http://schemas.microsoft.com/office/drawing/2016/5/10/chartex" xmlns:cx5="http://schemas.microsoft.com/office/drawing/2016/5/11/chartex" xmlns:cx6="http://schemas.microsoft.com/office/drawing/2016/5/12/chartex" xmlns:cx7="http://schemas.microsoft.com/office/drawing/2016/5/13/chartex" xmlns:cx8="http://schemas.microsoft.com/office/drawing/2016/5/14/chartex" xmlns:mc="http://schemas.openxmlformats.org/markup-compatibility/2006" xmlns:aink="http://schemas.microsoft.com/office/drawing/2016/ink" xmlns:am3d="http://schemas.microsoft.com/office/drawing/2017/model3d" xmlns:o="urn:schemas-microsoft-com:office:office" xmlns:oel="http://schemas.microsoft.com/office/2019/extlst" xmlns:r="http://schemas.openxmlformats.org/officeDocument/2006/relationships" xmlns:m="http://schemas.openxmlformats.org/officeDocument/2006/math" xmlns:v="urn:schemas-microsoft-com:vml" xmlns:wp14="http://schemas.microsoft.com/office/word/2010/wordprocessingDrawing" xmlns:wp="http://schemas.openxmlformats.org/drawingml/2006/wordprocessingDrawing" xmlns:w10="urn:schemas-microsoft-com:office:word" xmlns:w="http://schemas.openxmlformats.org/wordprocessingml/2006/main" xmlns:w14="http://schemas.microsoft.com/office/word/2010/wordml" xmlns:w15="http://schemas.microsoft.com/office/word/2012/wordml" xmlns:w16cex="http://schemas.microsoft.com/office/word/2018/wordml/cex" xmlns:w16cid="http://schemas.microsoft.com/office/word/2016/wordml/cid" xmlns:w16="http://schemas.microsoft.com/office/word/2018/wordml" xmlns:w16du="http://schemas.microsoft.com/office/word/2023/wordml/word16du" xmlns:w16sdtdh="http://schemas.microsoft.com/office/word/2020/wordml/sdtdatahash" xmlns:w16sdtfl="http://schemas.microsoft.com/office/word/2024/wordml/sdtformatlock" xmlns:w16se="http://schemas.microsoft.com/office/word/2015/wordml/symex" xmlns:wpg="http://schemas.microsoft.com/office/word/2010/wordprocessingGroup" xmlns:wpi="http://schemas.microsoft.com/office/word/2010/wordprocessingInk" xmlns:wne="http://schemas.microsoft.com/office/word/2006/wordml" xmlns:wps="http://schemas.microsoft.com/office/word/2010/wordprocessingShape" mc:Ignorable="w14 w15 w16se w16cid w16 w16cex w16sdtdh w16sdtfl w16du wp14">
+<w:footnotes xmlns:wpc="http://schemas.microsoft.com/office/word/2010/wordprocessingCanvas" xmlns:cx="http://schemas.microsoft.com/office/drawing/2014/chartex" xmlns:cx1="http://schemas.microsoft.com/office/drawing/2015/9/8/chartex" xmlns:cx2="http://schemas.microsoft.com/office/drawing/2015/10/21/chartex" xmlns:cx3="http://schemas.microsoft.com/office/drawing/2016/5/9/chartex" xmlns:cx4="http://schemas.microsoft.com/office/drawing/2016/5/10/chartex" xmlns:cx5="http://schemas.microsoft.com/office/drawing/2016/5/11/chartex" xmlns:cx6="http://schemas.microsoft.com/office/drawing/2016/5/12/chartex" xmlns:cx7="http://schemas.microsoft.com/office/drawing/2016/5/13/chartex" xmlns:cx8="http://schemas.microsoft.com/office/drawing/2016/5/14/chartex" xmlns:mc="http://schemas.openxmlformats.org/markup-compatibility/2006" xmlns:aink="http://schemas.microsoft.com/office/drawing/2016/ink" xmlns:am3d="http://schemas.microsoft.com/office/drawing/2017/model3d" xmlns:o="urn:schemas-microsoft-com:office:office" xmlns:r="http://schemas.openxmlformats.org/officeDocument/2006/relationships" xmlns:m="http://schemas.openxmlformats.org/officeDocument/2006/math" xmlns:v="urn:schemas-microsoft-com:vml" xmlns:wp14="http://schemas.microsoft.com/office/word/2010/wordprocessingDrawing" xmlns:wp="http://schemas.openxmlformats.org/drawingml/2006/wordprocessingDrawing" xmlns:w10="urn:schemas-microsoft-com:office:word" xmlns:w="http://schemas.openxmlformats.org/wordprocessingml/2006/main" xmlns:w14="http://schemas.microsoft.com/office/word/2010/wordml" xmlns:w15="http://schemas.microsoft.com/office/word/2012/wordml" xmlns:w16cex="http://schemas.microsoft.com/office/word/2018/wordml/cex" xmlns:w16cid="http://schemas.microsoft.com/office/word/2016/wordml/cid" xmlns:w16="http://schemas.microsoft.com/office/word/2018/wordml" xmlns:w16sdtdh="http://schemas.microsoft.com/office/word/2020/wordml/sdtdatahash" xmlns:w16se="http://schemas.microsoft.com/office/word/2015/wordml/symex" xmlns:wpg="http://schemas.microsoft.com/office/word/2010/wordprocessingGroup" xmlns:wpi="http://schemas.microsoft.com/office/word/2010/wordprocessingInk" xmlns:wne="http://schemas.microsoft.com/office/word/2006/wordml" xmlns:wps="http://schemas.microsoft.com/office/word/2010/wordprocessingShape" mc:Ignorable="w14 w15 w16se w16cid w16 w16cex w16sdtdh wp14">
   <w:footnote w:type="separator" w:id="-1">
     <w:p>
       <w:r>
@@ -8682,7 +8564,7 @@
 </file>
 
 <file path=word/numbering.xml><?xml version="1.0" encoding="utf-8"?>
-<w:numbering xmlns:wpc="http://schemas.microsoft.com/office/word/2010/wordprocessingCanvas" xmlns:cx="http://schemas.microsoft.com/office/drawing/2014/chartex" xmlns:cx1="http://schemas.microsoft.com/office/drawing/2015/9/8/chartex" xmlns:cx2="http://schemas.microsoft.com/office/drawing/2015/10/21/chartex" xmlns:cx3="http://schemas.microsoft.com/office/drawing/2016/5/9/chartex" xmlns:cx4="http://schemas.microsoft.com/office/drawing/2016/5/10/chartex" xmlns:cx5="http://schemas.microsoft.com/office/drawing/2016/5/11/chartex" xmlns:cx6="http://schemas.microsoft.com/office/drawing/2016/5/12/chartex" xmlns:cx7="http://schemas.microsoft.com/office/drawing/2016/5/13/chartex" xmlns:cx8="http://schemas.microsoft.com/office/drawing/2016/5/14/chartex" xmlns:mc="http://schemas.openxmlformats.org/markup-compatibility/2006" xmlns:aink="http://schemas.microsoft.com/office/drawing/2016/ink" xmlns:am3d="http://schemas.microsoft.com/office/drawing/2017/model3d" xmlns:o="urn:schemas-microsoft-com:office:office" xmlns:oel="http://schemas.microsoft.com/office/2019/extlst" xmlns:r="http://schemas.openxmlformats.org/officeDocument/2006/relationships" xmlns:m="http://schemas.openxmlformats.org/officeDocument/2006/math" xmlns:v="urn:schemas-microsoft-com:vml" xmlns:wp14="http://schemas.microsoft.com/office/word/2010/wordprocessingDrawing" xmlns:wp="http://schemas.openxmlformats.org/drawingml/2006/wordprocessingDrawing" xmlns:w10="urn:schemas-microsoft-com:office:word" xmlns:w="http://schemas.openxmlformats.org/wordprocessingml/2006/main" xmlns:w14="http://schemas.microsoft.com/office/word/2010/wordml" xmlns:w15="http://schemas.microsoft.com/office/word/2012/wordml" xmlns:w16cex="http://schemas.microsoft.com/office/word/2018/wordml/cex" xmlns:w16cid="http://schemas.microsoft.com/office/word/2016/wordml/cid" xmlns:w16="http://schemas.microsoft.com/office/word/2018/wordml" xmlns:w16du="http://schemas.microsoft.com/office/word/2023/wordml/word16du" xmlns:w16sdtdh="http://schemas.microsoft.com/office/word/2020/wordml/sdtdatahash" xmlns:w16sdtfl="http://schemas.microsoft.com/office/word/2024/wordml/sdtformatlock" xmlns:w16se="http://schemas.microsoft.com/office/word/2015/wordml/symex" xmlns:wpg="http://schemas.microsoft.com/office/word/2010/wordprocessingGroup" xmlns:wpi="http://schemas.microsoft.com/office/word/2010/wordprocessingInk" xmlns:wne="http://schemas.microsoft.com/office/word/2006/wordml" xmlns:wps="http://schemas.microsoft.com/office/word/2010/wordprocessingShape" mc:Ignorable="w14 w15 w16se w16cid w16 w16cex w16sdtdh w16sdtfl w16du wp14">
+<w:numbering xmlns:wpc="http://schemas.microsoft.com/office/word/2010/wordprocessingCanvas" xmlns:cx="http://schemas.microsoft.com/office/drawing/2014/chartex" xmlns:cx1="http://schemas.microsoft.com/office/drawing/2015/9/8/chartex" xmlns:cx2="http://schemas.microsoft.com/office/drawing/2015/10/21/chartex" xmlns:cx3="http://schemas.microsoft.com/office/drawing/2016/5/9/chartex" xmlns:cx4="http://schemas.microsoft.com/office/drawing/2016/5/10/chartex" xmlns:cx5="http://schemas.microsoft.com/office/drawing/2016/5/11/chartex" xmlns:cx6="http://schemas.microsoft.com/office/drawing/2016/5/12/chartex" xmlns:cx7="http://schemas.microsoft.com/office/drawing/2016/5/13/chartex" xmlns:cx8="http://schemas.microsoft.com/office/drawing/2016/5/14/chartex" xmlns:mc="http://schemas.openxmlformats.org/markup-compatibility/2006" xmlns:aink="http://schemas.microsoft.com/office/drawing/2016/ink" xmlns:am3d="http://schemas.microsoft.com/office/drawing/2017/model3d" xmlns:o="urn:schemas-microsoft-com:office:office" xmlns:r="http://schemas.openxmlformats.org/officeDocument/2006/relationships" xmlns:m="http://schemas.openxmlformats.org/officeDocument/2006/math" xmlns:v="urn:schemas-microsoft-com:vml" xmlns:wp14="http://schemas.microsoft.com/office/word/2010/wordprocessingDrawing" xmlns:wp="http://schemas.openxmlformats.org/drawingml/2006/wordprocessingDrawing" xmlns:w10="urn:schemas-microsoft-com:office:word" xmlns:w="http://schemas.openxmlformats.org/wordprocessingml/2006/main" xmlns:w14="http://schemas.microsoft.com/office/word/2010/wordml" xmlns:w15="http://schemas.microsoft.com/office/word/2012/wordml" xmlns:w16cex="http://schemas.microsoft.com/office/word/2018/wordml/cex" xmlns:w16cid="http://schemas.microsoft.com/office/word/2016/wordml/cid" xmlns:w16="http://schemas.microsoft.com/office/word/2018/wordml" xmlns:w16sdtdh="http://schemas.microsoft.com/office/word/2020/wordml/sdtdatahash" xmlns:w16se="http://schemas.microsoft.com/office/word/2015/wordml/symex" xmlns:wpg="http://schemas.microsoft.com/office/word/2010/wordprocessingGroup" xmlns:wpi="http://schemas.microsoft.com/office/word/2010/wordprocessingInk" xmlns:wne="http://schemas.microsoft.com/office/word/2006/wordml" xmlns:wps="http://schemas.microsoft.com/office/word/2010/wordprocessingShape" mc:Ignorable="w14 w15 w16se w16cid w16 w16cex w16sdtdh wp14">
   <w:abstractNum w:abstractNumId="0" w15:restartNumberingAfterBreak="0">
     <w:nsid w:val="16A318DA"/>
     <w:multiLevelType w:val="hybridMultilevel"/>
@@ -10031,47 +9913,47 @@
       </w:rPr>
     </w:lvl>
   </w:abstractNum>
-  <w:num w:numId="1" w16cid:durableId="1887792299">
+  <w:num w:numId="1">
     <w:abstractNumId w:val="6"/>
   </w:num>
-  <w:num w:numId="2" w16cid:durableId="1462458563">
+  <w:num w:numId="2">
     <w:abstractNumId w:val="5"/>
   </w:num>
-  <w:num w:numId="3" w16cid:durableId="160314595">
+  <w:num w:numId="3">
     <w:abstractNumId w:val="2"/>
   </w:num>
-  <w:num w:numId="4" w16cid:durableId="1584341631">
+  <w:num w:numId="4">
     <w:abstractNumId w:val="0"/>
   </w:num>
-  <w:num w:numId="5" w16cid:durableId="1256861508">
+  <w:num w:numId="5">
     <w:abstractNumId w:val="11"/>
   </w:num>
-  <w:num w:numId="6" w16cid:durableId="1912545873">
+  <w:num w:numId="6">
     <w:abstractNumId w:val="3"/>
   </w:num>
-  <w:num w:numId="7" w16cid:durableId="1719544345">
+  <w:num w:numId="7">
     <w:abstractNumId w:val="4"/>
   </w:num>
-  <w:num w:numId="8" w16cid:durableId="1489247196">
+  <w:num w:numId="8">
     <w:abstractNumId w:val="9"/>
   </w:num>
-  <w:num w:numId="9" w16cid:durableId="704135955">
+  <w:num w:numId="9">
     <w:abstractNumId w:val="8"/>
   </w:num>
-  <w:num w:numId="10" w16cid:durableId="1324892309">
+  <w:num w:numId="10">
     <w:abstractNumId w:val="7"/>
   </w:num>
-  <w:num w:numId="11" w16cid:durableId="1594585931">
+  <w:num w:numId="11">
     <w:abstractNumId w:val="10"/>
   </w:num>
-  <w:num w:numId="12" w16cid:durableId="2093889455">
+  <w:num w:numId="12">
     <w:abstractNumId w:val="1"/>
   </w:num>
 </w:numbering>
 </file>
 
 <file path=word/styles.xml><?xml version="1.0" encoding="utf-8"?>
-<w:styles xmlns:mc="http://schemas.openxmlformats.org/markup-compatibility/2006" xmlns:r="http://schemas.openxmlformats.org/officeDocument/2006/relationships" xmlns:w="http://schemas.openxmlformats.org/wordprocessingml/2006/main" xmlns:w14="http://schemas.microsoft.com/office/word/2010/wordml" xmlns:w15="http://schemas.microsoft.com/office/word/2012/wordml" xmlns:w16cex="http://schemas.microsoft.com/office/word/2018/wordml/cex" xmlns:w16cid="http://schemas.microsoft.com/office/word/2016/wordml/cid" xmlns:w16="http://schemas.microsoft.com/office/word/2018/wordml" xmlns:w16du="http://schemas.microsoft.com/office/word/2023/wordml/word16du" xmlns:w16sdtdh="http://schemas.microsoft.com/office/word/2020/wordml/sdtdatahash" xmlns:w16sdtfl="http://schemas.microsoft.com/office/word/2024/wordml/sdtformatlock" xmlns:w16se="http://schemas.microsoft.com/office/word/2015/wordml/symex" mc:Ignorable="w14 w15 w16se w16cid w16 w16cex w16sdtdh w16sdtfl w16du">
+<w:styles xmlns:mc="http://schemas.openxmlformats.org/markup-compatibility/2006" xmlns:r="http://schemas.openxmlformats.org/officeDocument/2006/relationships" xmlns:w="http://schemas.openxmlformats.org/wordprocessingml/2006/main" xmlns:w14="http://schemas.microsoft.com/office/word/2010/wordml" xmlns:w15="http://schemas.microsoft.com/office/word/2012/wordml" xmlns:w16cex="http://schemas.microsoft.com/office/word/2018/wordml/cex" xmlns:w16cid="http://schemas.microsoft.com/office/word/2016/wordml/cid" xmlns:w16="http://schemas.microsoft.com/office/word/2018/wordml" xmlns:w16sdtdh="http://schemas.microsoft.com/office/word/2020/wordml/sdtdatahash" xmlns:w16se="http://schemas.microsoft.com/office/word/2015/wordml/symex" mc:Ignorable="w14 w15 w16se w16cid w16 w16cex w16sdtdh">
   <w:docDefaults>
     <w:rPrDefault>
       <w:rPr>
@@ -10512,6 +10394,7 @@
   <w:style w:type="character" w:default="1" w:styleId="Carpredefinitoparagrafo">
     <w:name w:val="Default Paragraph Font"/>
     <w:uiPriority w:val="1"/>
+    <w:semiHidden/>
     <w:unhideWhenUsed/>
   </w:style>
   <w:style w:type="table" w:default="1" w:styleId="Tabellanormale">

</xml_diff>